<commit_message>
Fixed spacing, Added Docs, Added 4 digit warning, Added try catch for Value error if 4 digit in 6 digit file, updated README.txt, Reorganized files
</commit_message>
<xml_diff>
--- a/documents/Milestone_5_Docs/Class Definitions - Milestone 5.docx
+++ b/documents/Milestone_5_Docs/Class Definitions - Milestone 5.docx
@@ -3472,20 +3472,6 @@
     </w:p>
     <w:p>
       <w:pPr>
-        <w:ind w:left="720" w:firstLine="0"/>
-        <w:rPr>
-          <w:rFonts w:ascii="Droid Serif" w:cs="Droid Serif" w:eastAsia="Droid Serif" w:hAnsi="Droid Serif"/>
-        </w:rPr>
-      </w:pPr>
-      <w:r>
-        <w:rPr>
-          <w:rtl w:val="0"/>
-        </w:rPr>
-      </w:r>
-    </w:p>
-    <w:p>
-      <w:pPr>
-        <w:ind w:left="720" w:firstLine="720"/>
         <w:rPr>
           <w:rFonts w:ascii="Droid Serif" w:cs="Droid Serif" w:eastAsia="Droid Serif" w:hAnsi="Droid Serif"/>
         </w:rPr>
@@ -5243,7 +5229,7 @@
           <w:rFonts w:ascii="Droid Serif" w:cs="Droid Serif" w:eastAsia="Droid Serif" w:hAnsi="Droid Serif"/>
           <w:rtl w:val="0"/>
         </w:rPr>
-        <w:t xml:space="preserve">Purpose: </w:t>
+        <w:t xml:space="preserve">Purpose: Return the input text given by the user.</w:t>
       </w:r>
     </w:p>
     <w:p>

</xml_diff>